<commit_message>
FreeRTOS, Blink 2 led with different rate GPIO43 and GPIO44
</commit_message>
<xml_diff>
--- a/Errors.docx
+++ b/Errors.docx
@@ -1526,6 +1526,9 @@
         <w:t xml:space="preserve">You should full clean </w:t>
       </w:r>
       <w:r>
+        <w:rPr>
+          <w:noProof/>
+        </w:rPr>
         <w:drawing>
           <wp:inline distT="0" distB="0" distL="0" distR="0" wp14:anchorId="4A2B3B57" wp14:editId="7769F487">
             <wp:extent cx="1105054" cy="495369"/>
@@ -1571,11 +1574,335 @@
         </w:pBdr>
       </w:pPr>
     </w:p>
+    <w:p/>
+    <w:p>
+      <w:r>
+        <w:t xml:space="preserve">I couldn’t use GPIO43 and GPIO44 as normal input and output. It just like the </w:t>
+      </w:r>
+      <w:proofErr w:type="spellStart"/>
+      <w:r>
+        <w:t>freeR</w:t>
+      </w:r>
+      <w:r>
+        <w:t>TOS</w:t>
+      </w:r>
+      <w:proofErr w:type="spellEnd"/>
+      <w:r>
+        <w:t xml:space="preserve"> or bootloader uses this pins as </w:t>
+      </w:r>
+      <w:r>
+        <w:t>cannel for console output:</w:t>
+      </w:r>
+    </w:p>
+    <w:p>
+      <w:r>
+        <w:rPr>
+          <w:highlight w:val="green"/>
+        </w:rPr>
+        <w:t>Solution:</w:t>
+      </w:r>
+    </w:p>
+    <w:p>
+      <w:r>
+        <w:t xml:space="preserve"> Default is UART0 and I put that on </w:t>
+      </w:r>
+      <w:proofErr w:type="gramStart"/>
+      <w:r>
+        <w:t xml:space="preserve">none </w:t>
+      </w:r>
+      <w:r>
+        <w:t xml:space="preserve"> and</w:t>
+      </w:r>
+      <w:proofErr w:type="gramEnd"/>
+      <w:r>
+        <w:t xml:space="preserve"> add following codes to your code. And remember to use </w:t>
+      </w:r>
+      <w:r>
+        <w:drawing>
+          <wp:inline distT="0" distB="0" distL="0" distR="0" wp14:anchorId="606242B5" wp14:editId="2FB0CF4B">
+            <wp:extent cx="428685" cy="352474"/>
+            <wp:effectExtent l="0" t="0" r="9525" b="9525"/>
+            <wp:docPr id="16" name="Picture 16"/>
+            <wp:cNvGraphicFramePr>
+              <a:graphicFrameLocks xmlns:a="http://schemas.openxmlformats.org/drawingml/2006/main" noChangeAspect="1"/>
+            </wp:cNvGraphicFramePr>
+            <a:graphic xmlns:a="http://schemas.openxmlformats.org/drawingml/2006/main">
+              <a:graphicData uri="http://schemas.openxmlformats.org/drawingml/2006/picture">
+                <pic:pic xmlns:pic="http://schemas.openxmlformats.org/drawingml/2006/picture">
+                  <pic:nvPicPr>
+                    <pic:cNvPr id="1" name=""/>
+                    <pic:cNvPicPr/>
+                  </pic:nvPicPr>
+                  <pic:blipFill>
+                    <a:blip r:embed="rId22"/>
+                    <a:stretch>
+                      <a:fillRect/>
+                    </a:stretch>
+                  </pic:blipFill>
+                  <pic:spPr>
+                    <a:xfrm>
+                      <a:off x="0" y="0"/>
+                      <a:ext cx="428685" cy="352474"/>
+                    </a:xfrm>
+                    <a:prstGeom prst="rect">
+                      <a:avLst/>
+                    </a:prstGeom>
+                  </pic:spPr>
+                </pic:pic>
+              </a:graphicData>
+            </a:graphic>
+          </wp:inline>
+        </w:drawing>
+      </w:r>
+      <w:r>
+        <w:t xml:space="preserve"> to </w:t>
+      </w:r>
+      <w:proofErr w:type="gramStart"/>
+      <w:r>
+        <w:t>Full</w:t>
+      </w:r>
+      <w:proofErr w:type="gramEnd"/>
+      <w:r>
+        <w:t xml:space="preserve"> clean </w:t>
+      </w:r>
+    </w:p>
     <w:p>
       <w:bookmarkStart w:id="0" w:name="_GoBack"/>
       <w:bookmarkEnd w:id="0"/>
     </w:p>
+    <w:p>
+      <w:pPr>
+        <w:shd w:val="clear" w:color="auto" w:fill="1F1F1F"/>
+        <w:spacing w:after="0" w:line="285" w:lineRule="atLeast"/>
+        <w:rPr>
+          <w:rFonts w:ascii="Consolas" w:eastAsia="Times New Roman" w:hAnsi="Consolas" w:cs="Times New Roman"/>
+          <w:color w:val="CCCCCC"/>
+          <w:sz w:val="21"/>
+          <w:szCs w:val="21"/>
+        </w:rPr>
+      </w:pPr>
+      <w:r>
+        <w:rPr>
+          <w:rFonts w:ascii="Consolas" w:eastAsia="Times New Roman" w:hAnsi="Consolas" w:cs="Times New Roman"/>
+          <w:color w:val="CCCCCC"/>
+          <w:sz w:val="21"/>
+          <w:szCs w:val="21"/>
+        </w:rPr>
+        <w:lastRenderedPageBreak/>
+        <w:t xml:space="preserve">    </w:t>
+      </w:r>
+      <w:r>
+        <w:rPr>
+          <w:rFonts w:ascii="Consolas" w:eastAsia="Times New Roman" w:hAnsi="Consolas" w:cs="Times New Roman"/>
+          <w:color w:val="6A9955"/>
+          <w:sz w:val="21"/>
+          <w:szCs w:val="21"/>
+        </w:rPr>
+        <w:t>//</w:t>
+      </w:r>
+      <w:proofErr w:type="spellStart"/>
+      <w:r>
+        <w:rPr>
+          <w:rFonts w:ascii="Consolas" w:eastAsia="Times New Roman" w:hAnsi="Consolas" w:cs="Times New Roman"/>
+          <w:color w:val="6A9955"/>
+          <w:sz w:val="21"/>
+          <w:szCs w:val="21"/>
+        </w:rPr>
+        <w:t>uart_driver_</w:t>
+      </w:r>
+      <w:proofErr w:type="gramStart"/>
+      <w:r>
+        <w:rPr>
+          <w:rFonts w:ascii="Consolas" w:eastAsia="Times New Roman" w:hAnsi="Consolas" w:cs="Times New Roman"/>
+          <w:color w:val="6A9955"/>
+          <w:sz w:val="21"/>
+          <w:szCs w:val="21"/>
+        </w:rPr>
+        <w:t>delete</w:t>
+      </w:r>
+      <w:proofErr w:type="spellEnd"/>
+      <w:r>
+        <w:rPr>
+          <w:rFonts w:ascii="Consolas" w:eastAsia="Times New Roman" w:hAnsi="Consolas" w:cs="Times New Roman"/>
+          <w:color w:val="6A9955"/>
+          <w:sz w:val="21"/>
+          <w:szCs w:val="21"/>
+        </w:rPr>
+        <w:t>(</w:t>
+      </w:r>
+      <w:proofErr w:type="gramEnd"/>
+      <w:r>
+        <w:rPr>
+          <w:rFonts w:ascii="Consolas" w:eastAsia="Times New Roman" w:hAnsi="Consolas" w:cs="Times New Roman"/>
+          <w:color w:val="6A9955"/>
+          <w:sz w:val="21"/>
+          <w:szCs w:val="21"/>
+        </w:rPr>
+        <w:t>UART_NUM_0);</w:t>
+      </w:r>
+    </w:p>
+    <w:p>
+      <w:pPr>
+        <w:shd w:val="clear" w:color="auto" w:fill="1F1F1F"/>
+        <w:spacing w:after="0" w:line="285" w:lineRule="atLeast"/>
+        <w:rPr>
+          <w:rFonts w:ascii="Consolas" w:eastAsia="Times New Roman" w:hAnsi="Consolas" w:cs="Times New Roman"/>
+          <w:color w:val="CCCCCC"/>
+          <w:sz w:val="21"/>
+          <w:szCs w:val="21"/>
+        </w:rPr>
+      </w:pPr>
+      <w:r>
+        <w:rPr>
+          <w:rFonts w:ascii="Consolas" w:eastAsia="Times New Roman" w:hAnsi="Consolas" w:cs="Times New Roman"/>
+          <w:color w:val="CCCCCC"/>
+          <w:sz w:val="21"/>
+          <w:szCs w:val="21"/>
+        </w:rPr>
+        <w:t xml:space="preserve">    </w:t>
+      </w:r>
+      <w:proofErr w:type="spellStart"/>
+      <w:r>
+        <w:rPr>
+          <w:rFonts w:ascii="Consolas" w:eastAsia="Times New Roman" w:hAnsi="Consolas" w:cs="Times New Roman"/>
+          <w:color w:val="DCDCAA"/>
+          <w:sz w:val="21"/>
+          <w:szCs w:val="21"/>
+        </w:rPr>
+        <w:t>gpio_reset_</w:t>
+      </w:r>
+      <w:proofErr w:type="gramStart"/>
+      <w:r>
+        <w:rPr>
+          <w:rFonts w:ascii="Consolas" w:eastAsia="Times New Roman" w:hAnsi="Consolas" w:cs="Times New Roman"/>
+          <w:color w:val="DCDCAA"/>
+          <w:sz w:val="21"/>
+          <w:szCs w:val="21"/>
+        </w:rPr>
+        <w:t>pin</w:t>
+      </w:r>
+      <w:proofErr w:type="spellEnd"/>
+      <w:r>
+        <w:rPr>
+          <w:rFonts w:ascii="Consolas" w:eastAsia="Times New Roman" w:hAnsi="Consolas" w:cs="Times New Roman"/>
+          <w:color w:val="CCCCCC"/>
+          <w:sz w:val="21"/>
+          <w:szCs w:val="21"/>
+        </w:rPr>
+        <w:t>(</w:t>
+      </w:r>
+      <w:proofErr w:type="gramEnd"/>
+      <w:r>
+        <w:rPr>
+          <w:rFonts w:ascii="Consolas" w:eastAsia="Times New Roman" w:hAnsi="Consolas" w:cs="Times New Roman"/>
+          <w:color w:val="CCCCCC"/>
+          <w:sz w:val="21"/>
+          <w:szCs w:val="21"/>
+        </w:rPr>
+        <w:t>GPIO_NUM_43);</w:t>
+      </w:r>
+    </w:p>
+    <w:p>
+      <w:pPr>
+        <w:shd w:val="clear" w:color="auto" w:fill="1F1F1F"/>
+        <w:spacing w:after="0" w:line="285" w:lineRule="atLeast"/>
+        <w:rPr>
+          <w:rFonts w:ascii="Consolas" w:eastAsia="Times New Roman" w:hAnsi="Consolas" w:cs="Times New Roman"/>
+          <w:color w:val="CCCCCC"/>
+          <w:sz w:val="21"/>
+          <w:szCs w:val="21"/>
+        </w:rPr>
+      </w:pPr>
+      <w:r>
+        <w:rPr>
+          <w:rFonts w:ascii="Consolas" w:eastAsia="Times New Roman" w:hAnsi="Consolas" w:cs="Times New Roman"/>
+          <w:color w:val="CCCCCC"/>
+          <w:sz w:val="21"/>
+          <w:szCs w:val="21"/>
+        </w:rPr>
+        <w:t xml:space="preserve">    </w:t>
+      </w:r>
+      <w:proofErr w:type="spellStart"/>
+      <w:r>
+        <w:rPr>
+          <w:rFonts w:ascii="Consolas" w:eastAsia="Times New Roman" w:hAnsi="Consolas" w:cs="Times New Roman"/>
+          <w:color w:val="DCDCAA"/>
+          <w:sz w:val="21"/>
+          <w:szCs w:val="21"/>
+        </w:rPr>
+        <w:t>gpio_reset_</w:t>
+      </w:r>
+      <w:proofErr w:type="gramStart"/>
+      <w:r>
+        <w:rPr>
+          <w:rFonts w:ascii="Consolas" w:eastAsia="Times New Roman" w:hAnsi="Consolas" w:cs="Times New Roman"/>
+          <w:color w:val="DCDCAA"/>
+          <w:sz w:val="21"/>
+          <w:szCs w:val="21"/>
+        </w:rPr>
+        <w:t>pin</w:t>
+      </w:r>
+      <w:proofErr w:type="spellEnd"/>
+      <w:r>
+        <w:rPr>
+          <w:rFonts w:ascii="Consolas" w:eastAsia="Times New Roman" w:hAnsi="Consolas" w:cs="Times New Roman"/>
+          <w:color w:val="CCCCCC"/>
+          <w:sz w:val="21"/>
+          <w:szCs w:val="21"/>
+        </w:rPr>
+        <w:t>(</w:t>
+      </w:r>
+      <w:proofErr w:type="gramEnd"/>
+      <w:r>
+        <w:rPr>
+          <w:rFonts w:ascii="Consolas" w:eastAsia="Times New Roman" w:hAnsi="Consolas" w:cs="Times New Roman"/>
+          <w:color w:val="CCCCCC"/>
+          <w:sz w:val="21"/>
+          <w:szCs w:val="21"/>
+        </w:rPr>
+        <w:t>GPIO_NUM_44);</w:t>
+      </w:r>
+    </w:p>
     <w:p/>
+    <w:p>
+      <w:r>
+        <w:drawing>
+          <wp:inline distT="0" distB="0" distL="0" distR="0" wp14:anchorId="4839A8A4" wp14:editId="71A67E48">
+            <wp:extent cx="5943600" cy="3153410"/>
+            <wp:effectExtent l="0" t="0" r="0" b="8890"/>
+            <wp:docPr id="15" name="Picture 15"/>
+            <wp:cNvGraphicFramePr>
+              <a:graphicFrameLocks xmlns:a="http://schemas.openxmlformats.org/drawingml/2006/main" noChangeAspect="1"/>
+            </wp:cNvGraphicFramePr>
+            <a:graphic xmlns:a="http://schemas.openxmlformats.org/drawingml/2006/main">
+              <a:graphicData uri="http://schemas.openxmlformats.org/drawingml/2006/picture">
+                <pic:pic xmlns:pic="http://schemas.openxmlformats.org/drawingml/2006/picture">
+                  <pic:nvPicPr>
+                    <pic:cNvPr id="1" name=""/>
+                    <pic:cNvPicPr/>
+                  </pic:nvPicPr>
+                  <pic:blipFill>
+                    <a:blip r:embed="rId23"/>
+                    <a:stretch>
+                      <a:fillRect/>
+                    </a:stretch>
+                  </pic:blipFill>
+                  <pic:spPr>
+                    <a:xfrm>
+                      <a:off x="0" y="0"/>
+                      <a:ext cx="5943600" cy="3153410"/>
+                    </a:xfrm>
+                    <a:prstGeom prst="rect">
+                      <a:avLst/>
+                    </a:prstGeom>
+                  </pic:spPr>
+                </pic:pic>
+              </a:graphicData>
+            </a:graphic>
+          </wp:inline>
+        </w:drawing>
+      </w:r>
+    </w:p>
     <w:p/>
     <w:sectPr>
       <w:pgSz w:w="12240" w:h="15840"/>

</xml_diff>

<commit_message>
Add task UART2(GPIO1 TX , GPIO2 RX) send text data from ESP32 S3 to PC and plinking LEDs(GPIO43,GPIO44,GPIO46)
</commit_message>
<xml_diff>
--- a/Errors.docx
+++ b/Errors.docx
@@ -380,6 +380,210 @@
     </w:p>
     <w:p>
       <w:pPr>
+        <w:rPr>
+          <w:rFonts w:ascii="Arial" w:hAnsi="Arial" w:cs="Arial"/>
+          <w:color w:val="444444"/>
+          <w:sz w:val="20"/>
+          <w:szCs w:val="20"/>
+          <w:shd w:val="clear" w:color="auto" w:fill="FFFFFF"/>
+        </w:rPr>
+      </w:pPr>
+    </w:p>
+    <w:p>
+      <w:pPr>
+        <w:pBdr>
+          <w:top w:val="single" w:sz="6" w:space="1" w:color="auto"/>
+          <w:bottom w:val="single" w:sz="6" w:space="1" w:color="auto"/>
+        </w:pBdr>
+        <w:rPr>
+          <w:rFonts w:ascii="Arial" w:hAnsi="Arial" w:cs="Arial"/>
+          <w:color w:val="444444"/>
+          <w:sz w:val="20"/>
+          <w:szCs w:val="20"/>
+          <w:shd w:val="clear" w:color="auto" w:fill="FFFFFF"/>
+        </w:rPr>
+      </w:pPr>
+    </w:p>
+    <w:p>
+      <w:r>
+        <w:rPr>
+          <w:b/>
+          <w:bCs/>
+          <w:sz w:val="28"/>
+          <w:szCs w:val="28"/>
+        </w:rPr>
+        <w:t>Important tip:</w:t>
+      </w:r>
+      <w:r>
+        <w:t xml:space="preserve"> </w:t>
+      </w:r>
+      <w:r>
+        <w:t xml:space="preserve">All tasks should have </w:t>
+      </w:r>
+      <w:proofErr w:type="gramStart"/>
+      <w:r>
+        <w:rPr>
+          <w:b/>
+          <w:bCs/>
+          <w:sz w:val="44"/>
+          <w:szCs w:val="44"/>
+        </w:rPr>
+        <w:t>while(</w:t>
+      </w:r>
+      <w:proofErr w:type="gramEnd"/>
+      <w:r>
+        <w:rPr>
+          <w:b/>
+          <w:bCs/>
+          <w:sz w:val="44"/>
+          <w:szCs w:val="44"/>
+        </w:rPr>
+        <w:t>1)</w:t>
+      </w:r>
+      <w:r>
+        <w:t xml:space="preserve"> loop with </w:t>
+      </w:r>
+      <w:proofErr w:type="spellStart"/>
+      <w:r>
+        <w:t>vtaskdelay</w:t>
+      </w:r>
+      <w:proofErr w:type="spellEnd"/>
+      <w:r>
+        <w:t xml:space="preserve"> inside:</w:t>
+      </w:r>
+    </w:p>
+    <w:p>
+      <w:pPr>
+        <w:shd w:val="clear" w:color="auto" w:fill="1F1F1F"/>
+        <w:spacing w:after="0" w:line="285" w:lineRule="atLeast"/>
+        <w:rPr>
+          <w:rFonts w:ascii="Consolas" w:eastAsia="Times New Roman" w:hAnsi="Consolas" w:cs="Times New Roman"/>
+          <w:color w:val="CCCCCC"/>
+          <w:sz w:val="21"/>
+          <w:szCs w:val="21"/>
+        </w:rPr>
+      </w:pPr>
+      <w:proofErr w:type="spellStart"/>
+      <w:proofErr w:type="gramStart"/>
+      <w:r>
+        <w:rPr>
+          <w:rFonts w:ascii="Consolas" w:eastAsia="Times New Roman" w:hAnsi="Consolas" w:cs="Times New Roman"/>
+          <w:color w:val="DCDCAA"/>
+          <w:sz w:val="21"/>
+          <w:szCs w:val="21"/>
+        </w:rPr>
+        <w:t>vTaskDelay</w:t>
+      </w:r>
+      <w:proofErr w:type="spellEnd"/>
+      <w:r>
+        <w:rPr>
+          <w:rFonts w:ascii="Consolas" w:eastAsia="Times New Roman" w:hAnsi="Consolas" w:cs="Times New Roman"/>
+          <w:color w:val="CCCCCC"/>
+          <w:sz w:val="21"/>
+          <w:szCs w:val="21"/>
+        </w:rPr>
+        <w:t>(</w:t>
+      </w:r>
+      <w:proofErr w:type="gramEnd"/>
+      <w:r>
+        <w:rPr>
+          <w:rFonts w:ascii="Consolas" w:eastAsia="Times New Roman" w:hAnsi="Consolas" w:cs="Times New Roman"/>
+          <w:color w:val="9CDCFE"/>
+          <w:sz w:val="21"/>
+          <w:szCs w:val="21"/>
+        </w:rPr>
+        <w:t>led_delay2</w:t>
+      </w:r>
+      <w:r>
+        <w:rPr>
+          <w:rFonts w:ascii="Consolas" w:eastAsia="Times New Roman" w:hAnsi="Consolas" w:cs="Times New Roman"/>
+          <w:color w:val="CCCCCC"/>
+          <w:sz w:val="21"/>
+          <w:szCs w:val="21"/>
+        </w:rPr>
+        <w:t xml:space="preserve"> </w:t>
+      </w:r>
+      <w:r>
+        <w:rPr>
+          <w:rFonts w:ascii="Consolas" w:eastAsia="Times New Roman" w:hAnsi="Consolas" w:cs="Times New Roman"/>
+          <w:color w:val="D4D4D4"/>
+          <w:sz w:val="21"/>
+          <w:szCs w:val="21"/>
+        </w:rPr>
+        <w:t>/</w:t>
+      </w:r>
+      <w:r>
+        <w:rPr>
+          <w:rFonts w:ascii="Consolas" w:eastAsia="Times New Roman" w:hAnsi="Consolas" w:cs="Times New Roman"/>
+          <w:color w:val="CCCCCC"/>
+          <w:sz w:val="21"/>
+          <w:szCs w:val="21"/>
+        </w:rPr>
+        <w:t xml:space="preserve"> </w:t>
+      </w:r>
+      <w:proofErr w:type="spellStart"/>
+      <w:r>
+        <w:rPr>
+          <w:rFonts w:ascii="Consolas" w:eastAsia="Times New Roman" w:hAnsi="Consolas" w:cs="Times New Roman"/>
+          <w:color w:val="569CD6"/>
+          <w:sz w:val="21"/>
+          <w:szCs w:val="21"/>
+        </w:rPr>
+        <w:t>portTICK_PERIOD_MS</w:t>
+      </w:r>
+      <w:proofErr w:type="spellEnd"/>
+      <w:r>
+        <w:rPr>
+          <w:rFonts w:ascii="Consolas" w:eastAsia="Times New Roman" w:hAnsi="Consolas" w:cs="Times New Roman"/>
+          <w:color w:val="CCCCCC"/>
+          <w:sz w:val="21"/>
+          <w:szCs w:val="21"/>
+        </w:rPr>
+        <w:t>);</w:t>
+      </w:r>
+    </w:p>
+    <w:p>
+      <w:bookmarkStart w:id="0" w:name="_GoBack"/>
+      <w:bookmarkEnd w:id="0"/>
+    </w:p>
+    <w:p>
+      <w:r>
+        <w:t xml:space="preserve">Otherwise you will face repeating error in Terminal of </w:t>
+      </w:r>
+      <w:proofErr w:type="spellStart"/>
+      <w:r>
+        <w:t>Vscode</w:t>
+      </w:r>
+      <w:proofErr w:type="spellEnd"/>
+      <w:r>
+        <w:t xml:space="preserve">. It is like board is </w:t>
+      </w:r>
+      <w:r>
+        <w:rPr>
+          <w:b/>
+          <w:bCs/>
+          <w:sz w:val="28"/>
+          <w:szCs w:val="28"/>
+        </w:rPr>
+        <w:t>resetting again and again</w:t>
+      </w:r>
+      <w:r>
+        <w:t xml:space="preserve"> </w:t>
+      </w:r>
+    </w:p>
+    <w:p>
+      <w:pPr>
+        <w:rPr>
+          <w:rFonts w:ascii="Arial" w:hAnsi="Arial" w:cs="Arial"/>
+          <w:color w:val="444444"/>
+          <w:sz w:val="20"/>
+          <w:szCs w:val="20"/>
+          <w:shd w:val="clear" w:color="auto" w:fill="FFFFFF"/>
+        </w:rPr>
+      </w:pPr>
+    </w:p>
+    <w:p>
+      <w:pPr>
         <w:pBdr>
           <w:bottom w:val="single" w:sz="6" w:space="1" w:color="auto"/>
         </w:pBdr>
@@ -454,6 +658,7 @@
     </w:p>
     <w:p>
       <w:r>
+        <w:lastRenderedPageBreak/>
         <w:t xml:space="preserve">How use </w:t>
       </w:r>
       <w:proofErr w:type="spellStart"/>
@@ -470,7 +675,6 @@
         <w:rPr>
           <w:noProof/>
         </w:rPr>
-        <w:lastRenderedPageBreak/>
         <w:drawing>
           <wp:inline distT="0" distB="0" distL="0" distR="0" wp14:anchorId="19C81516" wp14:editId="61CFDFC5">
             <wp:extent cx="5943600" cy="4089400"/>
@@ -1618,6 +1822,9 @@
         <w:t xml:space="preserve"> add following codes to your code. And remember to use </w:t>
       </w:r>
       <w:r>
+        <w:rPr>
+          <w:noProof/>
+        </w:rPr>
         <w:drawing>
           <wp:inline distT="0" distB="0" distL="0" distR="0" wp14:anchorId="606242B5" wp14:editId="2FB0CF4B">
             <wp:extent cx="428685" cy="352474"/>
@@ -1666,10 +1873,7 @@
         <w:t xml:space="preserve"> clean </w:t>
       </w:r>
     </w:p>
-    <w:p>
-      <w:bookmarkStart w:id="0" w:name="_GoBack"/>
-      <w:bookmarkEnd w:id="0"/>
-    </w:p>
+    <w:p/>
     <w:p>
       <w:pPr>
         <w:shd w:val="clear" w:color="auto" w:fill="1F1F1F"/>
@@ -1866,6 +2070,9 @@
     <w:p/>
     <w:p>
       <w:r>
+        <w:rPr>
+          <w:noProof/>
+        </w:rPr>
         <w:drawing>
           <wp:inline distT="0" distB="0" distL="0" distR="0" wp14:anchorId="4839A8A4" wp14:editId="71A67E48">
             <wp:extent cx="5943600" cy="3153410"/>
@@ -1903,7 +2110,14 @@
         </w:drawing>
       </w:r>
     </w:p>
-    <w:p/>
+    <w:p>
+      <w:pPr>
+        <w:pBdr>
+          <w:top w:val="single" w:sz="6" w:space="1" w:color="auto"/>
+          <w:bottom w:val="single" w:sz="6" w:space="1" w:color="auto"/>
+        </w:pBdr>
+      </w:pPr>
+    </w:p>
     <w:sectPr>
       <w:pgSz w:w="12240" w:h="15840"/>
       <w:pgMar w:top="1440" w:right="1440" w:bottom="1440" w:left="1440" w:header="708" w:footer="708" w:gutter="0"/>

</xml_diff>